<commit_message>
1. Removed specifics from usecases to facilitate  future changes 2. Added a default metadata class 3. Finished error handling for input argument flags
</commit_message>
<xml_diff>
--- a/Docs/USECASE.docx
+++ b/Docs/USECASE.docx
@@ -66,6 +66,19 @@
           <w:lang w:val="en-US"/>
         </w:rPr>
       </w:pPr>
+    </w:p>
+    <w:p>
+      <w:pPr>
+        <w:spacing w:after="0" w:line="276" w:lineRule="auto"/>
+        <w:rPr>
+          <w:rFonts w:cstheme="minorHAnsi"/>
+          <w:b/>
+          <w:bCs/>
+          <w:sz w:val="24"/>
+          <w:szCs w:val="24"/>
+          <w:lang w:val="en-US"/>
+        </w:rPr>
+      </w:pPr>
       <w:r>
         <w:rPr>
           <w:rFonts w:cstheme="minorHAnsi"/>
@@ -516,109 +529,6 @@
         </w:rPr>
         <w:t>I must begin with three spells</w:t>
       </w:r>
-    </w:p>
-    <w:p>
-      <w:pPr>
-        <w:pStyle w:val="ListParagraph"/>
-        <w:numPr>
-          <w:ilvl w:val="1"/>
-          <w:numId w:val="4"/>
-        </w:numPr>
-        <w:spacing w:after="0" w:line="276" w:lineRule="auto"/>
-        <w:rPr>
-          <w:rFonts w:cstheme="minorHAnsi"/>
-          <w:b/>
-          <w:bCs/>
-          <w:sz w:val="24"/>
-          <w:szCs w:val="24"/>
-          <w:lang w:val="en-US"/>
-        </w:rPr>
-      </w:pPr>
-      <w:r>
-        <w:rPr>
-          <w:rFonts w:cstheme="minorHAnsi"/>
-          <w:sz w:val="24"/>
-          <w:szCs w:val="24"/>
-          <w:lang w:val="en-US"/>
-        </w:rPr>
-        <w:t>Jump</w:t>
-      </w:r>
-    </w:p>
-    <w:p>
-      <w:pPr>
-        <w:pStyle w:val="ListParagraph"/>
-        <w:numPr>
-          <w:ilvl w:val="1"/>
-          <w:numId w:val="4"/>
-        </w:numPr>
-        <w:spacing w:after="0" w:line="276" w:lineRule="auto"/>
-        <w:rPr>
-          <w:rFonts w:cstheme="minorHAnsi"/>
-          <w:b/>
-          <w:bCs/>
-          <w:sz w:val="24"/>
-          <w:szCs w:val="24"/>
-          <w:lang w:val="en-US"/>
-        </w:rPr>
-      </w:pPr>
-      <w:r>
-        <w:rPr>
-          <w:rFonts w:cstheme="minorHAnsi"/>
-          <w:sz w:val="24"/>
-          <w:szCs w:val="24"/>
-          <w:lang w:val="en-US"/>
-        </w:rPr>
-        <w:t xml:space="preserve">Randomly reveal a </w:t>
-      </w:r>
-      <w:proofErr w:type="spellStart"/>
-      <w:r>
-        <w:rPr>
-          <w:rFonts w:cstheme="minorHAnsi"/>
-          <w:sz w:val="24"/>
-          <w:szCs w:val="24"/>
-          <w:lang w:val="en-US"/>
-        </w:rPr>
-        <w:t>Tokimon</w:t>
-      </w:r>
-      <w:proofErr w:type="spellEnd"/>
-    </w:p>
-    <w:p>
-      <w:pPr>
-        <w:pStyle w:val="ListParagraph"/>
-        <w:numPr>
-          <w:ilvl w:val="1"/>
-          <w:numId w:val="4"/>
-        </w:numPr>
-        <w:spacing w:after="0" w:line="276" w:lineRule="auto"/>
-        <w:rPr>
-          <w:rFonts w:cstheme="minorHAnsi"/>
-          <w:b/>
-          <w:bCs/>
-          <w:sz w:val="24"/>
-          <w:szCs w:val="24"/>
-          <w:lang w:val="en-US"/>
-        </w:rPr>
-      </w:pPr>
-      <w:r>
-        <w:rPr>
-          <w:rFonts w:cstheme="minorHAnsi"/>
-          <w:sz w:val="24"/>
-          <w:szCs w:val="24"/>
-          <w:lang w:val="en-US"/>
-        </w:rPr>
-        <w:t xml:space="preserve">Randomly kill a </w:t>
-      </w:r>
-      <w:proofErr w:type="spellStart"/>
-      <w:r>
-        <w:rPr>
-          <w:rFonts w:cstheme="minorHAnsi"/>
-          <w:sz w:val="24"/>
-          <w:szCs w:val="24"/>
-          <w:lang w:val="en-US"/>
-        </w:rPr>
-        <w:t>Fokimon</w:t>
-      </w:r>
-      <w:proofErr w:type="spellEnd"/>
     </w:p>
     <w:p>
       <w:pPr>

</xml_diff>

<commit_message>
Changes made to ui, model, and usecases
1. Updated usecases for variations in spells
2. Handled a previously unchecked error relating to
    argument/flag(s) input
2. Error handling for initial position input completed
3. Updated default metadata for new values
4. Finished AssignGrid class
    a. Used to assign Tokimons and Fokimons on the grid
</commit_message>
<xml_diff>
--- a/Docs/USECASE.docx
+++ b/Docs/USECASE.docx
@@ -534,6 +534,387 @@
       <w:pPr>
         <w:pStyle w:val="ListParagraph"/>
         <w:numPr>
+          <w:ilvl w:val="1"/>
+          <w:numId w:val="4"/>
+        </w:numPr>
+        <w:spacing w:after="0" w:line="276" w:lineRule="auto"/>
+        <w:rPr>
+          <w:rFonts w:cstheme="minorHAnsi"/>
+          <w:b/>
+          <w:bCs/>
+          <w:sz w:val="24"/>
+          <w:szCs w:val="24"/>
+          <w:lang w:val="en-US"/>
+        </w:rPr>
+      </w:pPr>
+      <w:r>
+        <w:rPr>
+          <w:rFonts w:cstheme="minorHAnsi"/>
+          <w:sz w:val="24"/>
+          <w:szCs w:val="24"/>
+          <w:lang w:val="en-US"/>
+        </w:rPr>
+        <w:t>Jump</w:t>
+      </w:r>
+    </w:p>
+    <w:p>
+      <w:pPr>
+        <w:pStyle w:val="ListParagraph"/>
+        <w:numPr>
+          <w:ilvl w:val="2"/>
+          <w:numId w:val="4"/>
+        </w:numPr>
+        <w:spacing w:after="0" w:line="276" w:lineRule="auto"/>
+        <w:rPr>
+          <w:rFonts w:cstheme="minorHAnsi"/>
+          <w:b/>
+          <w:bCs/>
+          <w:sz w:val="24"/>
+          <w:szCs w:val="24"/>
+          <w:lang w:val="en-US"/>
+        </w:rPr>
+      </w:pPr>
+      <w:r>
+        <w:rPr>
+          <w:rFonts w:cstheme="minorHAnsi"/>
+          <w:sz w:val="24"/>
+          <w:szCs w:val="24"/>
+          <w:lang w:val="en-US"/>
+        </w:rPr>
+        <w:t>Allows me to jump from my current location on the grid to a different valid location</w:t>
+      </w:r>
+    </w:p>
+    <w:p>
+      <w:pPr>
+        <w:pStyle w:val="ListParagraph"/>
+        <w:numPr>
+          <w:ilvl w:val="1"/>
+          <w:numId w:val="4"/>
+        </w:numPr>
+        <w:spacing w:after="0" w:line="276" w:lineRule="auto"/>
+        <w:rPr>
+          <w:rFonts w:cstheme="minorHAnsi"/>
+          <w:b/>
+          <w:bCs/>
+          <w:sz w:val="24"/>
+          <w:szCs w:val="24"/>
+          <w:lang w:val="en-US"/>
+        </w:rPr>
+      </w:pPr>
+      <w:r>
+        <w:rPr>
+          <w:rFonts w:cstheme="minorHAnsi"/>
+          <w:sz w:val="24"/>
+          <w:szCs w:val="24"/>
+          <w:lang w:val="en-US"/>
+        </w:rPr>
+        <w:t xml:space="preserve">Reveal Location of a </w:t>
+      </w:r>
+      <w:proofErr w:type="spellStart"/>
+      <w:r>
+        <w:rPr>
+          <w:rFonts w:cstheme="minorHAnsi"/>
+          <w:sz w:val="24"/>
+          <w:szCs w:val="24"/>
+          <w:lang w:val="en-US"/>
+        </w:rPr>
+        <w:t>Tokimon</w:t>
+      </w:r>
+      <w:proofErr w:type="spellEnd"/>
+    </w:p>
+    <w:p>
+      <w:pPr>
+        <w:pStyle w:val="ListParagraph"/>
+        <w:numPr>
+          <w:ilvl w:val="2"/>
+          <w:numId w:val="4"/>
+        </w:numPr>
+        <w:spacing w:after="0" w:line="276" w:lineRule="auto"/>
+        <w:rPr>
+          <w:rFonts w:cstheme="minorHAnsi"/>
+          <w:b/>
+          <w:bCs/>
+          <w:sz w:val="24"/>
+          <w:szCs w:val="24"/>
+          <w:lang w:val="en-US"/>
+        </w:rPr>
+      </w:pPr>
+      <w:r>
+        <w:rPr>
+          <w:rFonts w:cstheme="minorHAnsi"/>
+          <w:sz w:val="24"/>
+          <w:szCs w:val="24"/>
+          <w:lang w:val="en-US"/>
+        </w:rPr>
+        <w:t xml:space="preserve">Randomly reveals a location of a </w:t>
+      </w:r>
+      <w:proofErr w:type="spellStart"/>
+      <w:r>
+        <w:rPr>
+          <w:rFonts w:cstheme="minorHAnsi"/>
+          <w:sz w:val="24"/>
+          <w:szCs w:val="24"/>
+          <w:lang w:val="en-US"/>
+        </w:rPr>
+        <w:t>Tokimon</w:t>
+      </w:r>
+      <w:proofErr w:type="spellEnd"/>
+      <w:r>
+        <w:rPr>
+          <w:rFonts w:cstheme="minorHAnsi"/>
+          <w:sz w:val="24"/>
+          <w:szCs w:val="24"/>
+          <w:lang w:val="en-US"/>
+        </w:rPr>
+        <w:t xml:space="preserve"> on the grid</w:t>
+      </w:r>
+    </w:p>
+    <w:p>
+      <w:pPr>
+        <w:pStyle w:val="ListParagraph"/>
+        <w:numPr>
+          <w:ilvl w:val="2"/>
+          <w:numId w:val="4"/>
+        </w:numPr>
+        <w:spacing w:after="0" w:line="276" w:lineRule="auto"/>
+        <w:rPr>
+          <w:rFonts w:cstheme="minorHAnsi"/>
+          <w:b/>
+          <w:bCs/>
+          <w:sz w:val="24"/>
+          <w:szCs w:val="24"/>
+          <w:lang w:val="en-US"/>
+        </w:rPr>
+      </w:pPr>
+      <w:r>
+        <w:rPr>
+          <w:rFonts w:cstheme="minorHAnsi"/>
+          <w:sz w:val="24"/>
+          <w:szCs w:val="24"/>
+          <w:lang w:val="en-US"/>
+        </w:rPr>
+        <w:t xml:space="preserve">If only one </w:t>
+      </w:r>
+      <w:proofErr w:type="spellStart"/>
+      <w:r>
+        <w:rPr>
+          <w:rFonts w:cstheme="minorHAnsi"/>
+          <w:sz w:val="24"/>
+          <w:szCs w:val="24"/>
+          <w:lang w:val="en-US"/>
+        </w:rPr>
+        <w:t>Tokimon</w:t>
+      </w:r>
+      <w:proofErr w:type="spellEnd"/>
+      <w:r>
+        <w:rPr>
+          <w:rFonts w:cstheme="minorHAnsi"/>
+          <w:sz w:val="24"/>
+          <w:szCs w:val="24"/>
+          <w:lang w:val="en-US"/>
+        </w:rPr>
+        <w:t xml:space="preserve"> is left to be revealed, the game must reveal its location and I have won the game and shall be congratulated!</w:t>
+      </w:r>
+    </w:p>
+    <w:p>
+      <w:pPr>
+        <w:pStyle w:val="ListParagraph"/>
+        <w:numPr>
+          <w:ilvl w:val="1"/>
+          <w:numId w:val="4"/>
+        </w:numPr>
+        <w:spacing w:after="0" w:line="276" w:lineRule="auto"/>
+        <w:rPr>
+          <w:rFonts w:cstheme="minorHAnsi"/>
+          <w:b/>
+          <w:bCs/>
+          <w:sz w:val="24"/>
+          <w:szCs w:val="24"/>
+          <w:lang w:val="en-US"/>
+        </w:rPr>
+      </w:pPr>
+      <w:r>
+        <w:rPr>
+          <w:rFonts w:cstheme="minorHAnsi"/>
+          <w:sz w:val="24"/>
+          <w:szCs w:val="24"/>
+          <w:lang w:val="en-US"/>
+        </w:rPr>
+        <w:t xml:space="preserve">Kill a </w:t>
+      </w:r>
+      <w:proofErr w:type="spellStart"/>
+      <w:r>
+        <w:rPr>
+          <w:rFonts w:cstheme="minorHAnsi"/>
+          <w:sz w:val="24"/>
+          <w:szCs w:val="24"/>
+          <w:lang w:val="en-US"/>
+        </w:rPr>
+        <w:t>Fokimon</w:t>
+      </w:r>
+      <w:proofErr w:type="spellEnd"/>
+    </w:p>
+    <w:p>
+      <w:pPr>
+        <w:pStyle w:val="ListParagraph"/>
+        <w:numPr>
+          <w:ilvl w:val="2"/>
+          <w:numId w:val="4"/>
+        </w:numPr>
+        <w:spacing w:after="0" w:line="276" w:lineRule="auto"/>
+        <w:rPr>
+          <w:rFonts w:cstheme="minorHAnsi"/>
+          <w:b/>
+          <w:bCs/>
+          <w:sz w:val="24"/>
+          <w:szCs w:val="24"/>
+          <w:lang w:val="en-US"/>
+        </w:rPr>
+      </w:pPr>
+      <w:r>
+        <w:rPr>
+          <w:rFonts w:cstheme="minorHAnsi"/>
+          <w:sz w:val="24"/>
+          <w:szCs w:val="24"/>
+          <w:lang w:val="en-US"/>
+        </w:rPr>
+        <w:t xml:space="preserve">Randomly kill a </w:t>
+      </w:r>
+      <w:proofErr w:type="spellStart"/>
+      <w:r>
+        <w:rPr>
+          <w:rFonts w:cstheme="minorHAnsi"/>
+          <w:sz w:val="24"/>
+          <w:szCs w:val="24"/>
+          <w:lang w:val="en-US"/>
+        </w:rPr>
+        <w:t>Fokimon</w:t>
+      </w:r>
+      <w:proofErr w:type="spellEnd"/>
+      <w:r>
+        <w:rPr>
+          <w:rFonts w:cstheme="minorHAnsi"/>
+          <w:sz w:val="24"/>
+          <w:szCs w:val="24"/>
+          <w:lang w:val="en-US"/>
+        </w:rPr>
+        <w:t xml:space="preserve"> on the grid</w:t>
+      </w:r>
+    </w:p>
+    <w:p>
+      <w:pPr>
+        <w:pStyle w:val="ListParagraph"/>
+        <w:numPr>
+          <w:ilvl w:val="2"/>
+          <w:numId w:val="4"/>
+        </w:numPr>
+        <w:spacing w:after="0" w:line="276" w:lineRule="auto"/>
+        <w:rPr>
+          <w:rFonts w:cstheme="minorHAnsi"/>
+          <w:b/>
+          <w:bCs/>
+          <w:sz w:val="24"/>
+          <w:szCs w:val="24"/>
+          <w:lang w:val="en-US"/>
+        </w:rPr>
+      </w:pPr>
+      <w:r>
+        <w:rPr>
+          <w:rFonts w:cstheme="minorHAnsi"/>
+          <w:sz w:val="24"/>
+          <w:szCs w:val="24"/>
+          <w:lang w:val="en-US"/>
+        </w:rPr>
+        <w:t xml:space="preserve">If no </w:t>
+      </w:r>
+      <w:proofErr w:type="spellStart"/>
+      <w:r>
+        <w:rPr>
+          <w:rFonts w:cstheme="minorHAnsi"/>
+          <w:sz w:val="24"/>
+          <w:szCs w:val="24"/>
+          <w:lang w:val="en-US"/>
+        </w:rPr>
+        <w:t>Fokimons</w:t>
+      </w:r>
+      <w:proofErr w:type="spellEnd"/>
+      <w:r>
+        <w:rPr>
+          <w:rFonts w:cstheme="minorHAnsi"/>
+          <w:sz w:val="24"/>
+          <w:szCs w:val="24"/>
+          <w:lang w:val="en-US"/>
+        </w:rPr>
+        <w:t xml:space="preserve"> are </w:t>
+      </w:r>
+      <w:r>
+        <w:rPr>
+          <w:rFonts w:cstheme="minorHAnsi"/>
+          <w:sz w:val="24"/>
+          <w:szCs w:val="24"/>
+          <w:lang w:val="en-US"/>
+        </w:rPr>
+        <w:t>available,</w:t>
+      </w:r>
+      <w:r>
+        <w:rPr>
+          <w:rFonts w:cstheme="minorHAnsi"/>
+          <w:sz w:val="24"/>
+          <w:szCs w:val="24"/>
+          <w:lang w:val="en-US"/>
+        </w:rPr>
+        <w:t xml:space="preserve"> I should</w:t>
+      </w:r>
+      <w:r>
+        <w:rPr>
+          <w:rFonts w:cstheme="minorHAnsi"/>
+          <w:sz w:val="24"/>
+          <w:szCs w:val="24"/>
+          <w:lang w:val="en-US"/>
+        </w:rPr>
+        <w:t xml:space="preserve"> </w:t>
+      </w:r>
+      <w:r>
+        <w:rPr>
+          <w:rFonts w:cstheme="minorHAnsi"/>
+          <w:sz w:val="24"/>
+          <w:szCs w:val="24"/>
+          <w:lang w:val="en-US"/>
+        </w:rPr>
+        <w:t xml:space="preserve">not </w:t>
+      </w:r>
+      <w:r>
+        <w:rPr>
+          <w:rFonts w:cstheme="minorHAnsi"/>
+          <w:sz w:val="24"/>
+          <w:szCs w:val="24"/>
+          <w:lang w:val="en-US"/>
+        </w:rPr>
+        <w:t xml:space="preserve">be able to </w:t>
+      </w:r>
+      <w:r>
+        <w:rPr>
+          <w:rFonts w:cstheme="minorHAnsi"/>
+          <w:sz w:val="24"/>
+          <w:szCs w:val="24"/>
+          <w:lang w:val="en-US"/>
+        </w:rPr>
+        <w:t>use</w:t>
+      </w:r>
+      <w:r>
+        <w:rPr>
+          <w:rFonts w:cstheme="minorHAnsi"/>
+          <w:sz w:val="24"/>
+          <w:szCs w:val="24"/>
+          <w:lang w:val="en-US"/>
+        </w:rPr>
+        <w:t xml:space="preserve"> my spell</w:t>
+      </w:r>
+    </w:p>
+    <w:p>
+      <w:pPr>
+        <w:pStyle w:val="ListParagraph"/>
+        <w:numPr>
           <w:ilvl w:val="0"/>
           <w:numId w:val="4"/>
         </w:numPr>
@@ -999,6 +1380,7 @@
           <w:szCs w:val="24"/>
           <w:lang w:val="en-US"/>
         </w:rPr>
+        <w:lastRenderedPageBreak/>
         <w:t>After a move is made, I must be able to see</w:t>
       </w:r>
     </w:p>
@@ -1681,7 +2063,7 @@
         <w:ind w:left="2520" w:hanging="180"/>
       </w:pPr>
     </w:lvl>
-    <w:lvl w:ilvl="3" w:tplc="1009000F" w:tentative="1">
+    <w:lvl w:ilvl="3" w:tplc="1009000F">
       <w:start w:val="1"/>
       <w:numFmt w:val="decimal"/>
       <w:lvlText w:val="%4."/>

</xml_diff>